<commit_message>
Cambios en la introducción
</commit_message>
<xml_diff>
--- a/Practica 5/P05-Scrum.docx
+++ b/Practica 5/P05-Scrum.docx
@@ -145,13 +145,23 @@
                               <w:szCs w:val="28"/>
                             </w:rPr>
                           </w:pPr>
+                          <w:proofErr w:type="spellStart"/>
                           <w:r>
                             <w:rPr>
                               <w:color w:val="595959" w:themeColor="text1" w:themeTint="A6"/>
                               <w:sz w:val="28"/>
                               <w:szCs w:val="28"/>
                             </w:rPr>
-                            <w:t xml:space="preserve">Profesor: </w:t>
+                            <w:t>Profesor</w:t>
+                          </w:r>
+                          <w:proofErr w:type="spellEnd"/>
+                          <w:r>
+                            <w:rPr>
+                              <w:color w:val="595959" w:themeColor="text1" w:themeTint="A6"/>
+                              <w:sz w:val="28"/>
+                              <w:szCs w:val="28"/>
+                            </w:rPr>
+                            <w:t xml:space="preserve">: </w:t>
                           </w:r>
                           <w:r>
                             <w:rPr>
@@ -234,7 +244,27 @@
                           <w:szCs w:val="36"/>
                           <w:lang w:val="es-ES"/>
                         </w:rPr>
-                        <w:t>Grupo de prácticas nº 11</w:t>
+                        <w:t xml:space="preserve">Grupo de prácticas </w:t>
+                      </w:r>
+                      <w:proofErr w:type="spellStart"/>
+                      <w:r>
+                        <w:rPr>
+                          <w:color w:val="5B9BD5" w:themeColor="accent1"/>
+                          <w:sz w:val="36"/>
+                          <w:szCs w:val="36"/>
+                          <w:lang w:val="es-ES"/>
+                        </w:rPr>
+                        <w:t>nº</w:t>
+                      </w:r>
+                      <w:proofErr w:type="spellEnd"/>
+                      <w:r>
+                        <w:rPr>
+                          <w:color w:val="5B9BD5" w:themeColor="accent1"/>
+                          <w:sz w:val="36"/>
+                          <w:szCs w:val="36"/>
+                          <w:lang w:val="es-ES"/>
+                        </w:rPr>
+                        <w:t xml:space="preserve"> 11</w:t>
                       </w:r>
                     </w:p>
                     <w:sdt>
@@ -271,7 +301,27 @@
                               <w:szCs w:val="28"/>
                               <w:lang w:val="es-ES"/>
                             </w:rPr>
-                            <w:t>Arenas Arenas, Antonio</w:t>
+                            <w:t xml:space="preserve">Arenas </w:t>
+                          </w:r>
+                          <w:proofErr w:type="spellStart"/>
+                          <w:r>
+                            <w:rPr>
+                              <w:color w:val="595959" w:themeColor="text1" w:themeTint="A6"/>
+                              <w:sz w:val="28"/>
+                              <w:szCs w:val="28"/>
+                              <w:lang w:val="es-ES"/>
+                            </w:rPr>
+                            <w:t>Arenas</w:t>
+                          </w:r>
+                          <w:proofErr w:type="spellEnd"/>
+                          <w:r>
+                            <w:rPr>
+                              <w:color w:val="595959" w:themeColor="text1" w:themeTint="A6"/>
+                              <w:sz w:val="28"/>
+                              <w:szCs w:val="28"/>
+                              <w:lang w:val="es-ES"/>
+                            </w:rPr>
+                            <w:t>, Antonio</w:t>
                           </w:r>
                           <w:r>
                             <w:rPr>
@@ -1696,7 +1746,15 @@
     <w:p/>
     <w:p>
       <w:r>
-        <w:t>En esta práctica hemos emulado la realización de un proyecto mediante Scrum, haciendo únicamente los mockups.</w:t>
+        <w:t>En esta práctica hemos emulado la realización de un proyecto mediante Scrum, haciendo únicamente los mockups</w:t>
+      </w:r>
+      <w:r>
+        <w:t xml:space="preserve"> de las diversas historias de usuario de un sistema web para la plataforma Iniciarte</w:t>
+      </w:r>
+      <w:bookmarkStart w:id="6" w:name="_GoBack"/>
+      <w:bookmarkEnd w:id="6"/>
+      <w:r>
+        <w:t>.</w:t>
       </w:r>
       <w:r>
         <w:br w:type="page"/>
@@ -1706,7 +1764,7 @@
       <w:pPr>
         <w:pStyle w:val="Ttulo1"/>
       </w:pPr>
-      <w:bookmarkStart w:id="6" w:name="_Toc508041176"/>
+      <w:bookmarkStart w:id="7" w:name="_Toc508041176"/>
       <w:r>
         <w:lastRenderedPageBreak/>
         <w:t>6</w:t>
@@ -1714,7 +1772,7 @@
       <w:r>
         <w:t>. Roles</w:t>
       </w:r>
-      <w:bookmarkEnd w:id="6"/>
+      <w:bookmarkEnd w:id="7"/>
     </w:p>
     <w:p/>
     <w:p>
@@ -1769,7 +1827,15 @@
         </w:numPr>
       </w:pPr>
       <w:r>
-        <w:t>Arenas Arenas, Antonio</w:t>
+        <w:t xml:space="preserve">Arenas </w:t>
+      </w:r>
+      <w:proofErr w:type="spellStart"/>
+      <w:r>
+        <w:t>Arenas</w:t>
+      </w:r>
+      <w:proofErr w:type="spellEnd"/>
+      <w:r>
+        <w:t>, Antonio</w:t>
       </w:r>
     </w:p>
     <w:p>
@@ -1805,7 +1871,7 @@
       <w:pPr>
         <w:pStyle w:val="Ttulo1"/>
       </w:pPr>
-      <w:bookmarkStart w:id="7" w:name="_Toc508041177"/>
+      <w:bookmarkStart w:id="8" w:name="_Toc508041177"/>
       <w:r>
         <w:lastRenderedPageBreak/>
         <w:t>7</w:t>
@@ -1813,7 +1879,7 @@
       <w:r>
         <w:t>. Objetivo del documento</w:t>
       </w:r>
-      <w:bookmarkEnd w:id="7"/>
+      <w:bookmarkEnd w:id="8"/>
     </w:p>
     <w:p/>
     <w:p>
@@ -1830,13 +1896,21 @@
         <w:t>t</w:t>
       </w:r>
       <w:r>
-        <w:t>, una descripción de los cambios entre sprin</w:t>
+        <w:t xml:space="preserve">, una descripción de los cambios entre </w:t>
+      </w:r>
+      <w:proofErr w:type="spellStart"/>
+      <w:r>
+        <w:t>sprin</w:t>
       </w:r>
       <w:r>
         <w:t>t</w:t>
       </w:r>
       <w:r>
-        <w:t xml:space="preserve">s comparando las métricas, </w:t>
+        <w:t>s</w:t>
+      </w:r>
+      <w:proofErr w:type="spellEnd"/>
+      <w:r>
+        <w:t xml:space="preserve"> comparando las métricas, </w:t>
       </w:r>
       <w:r>
         <w:t>descripción de la práctica y una valoración del desarrollo de la práctica.</w:t>
@@ -1850,7 +1924,15 @@
         <w:t>:</w:t>
       </w:r>
       <w:r>
-        <w:t xml:space="preserve"> los product backlog</w:t>
+        <w:t xml:space="preserve"> los </w:t>
+      </w:r>
+      <w:proofErr w:type="spellStart"/>
+      <w:r>
+        <w:t>product</w:t>
+      </w:r>
+      <w:proofErr w:type="spellEnd"/>
+      <w:r>
+        <w:t xml:space="preserve"> backlog</w:t>
       </w:r>
       <w:r>
         <w:t>s de ambos sprint; las fotografías de los folios donde se realizaron la métrica y la retrospectiva</w:t>
@@ -1868,7 +1950,7 @@
       <w:pPr>
         <w:pStyle w:val="Ttulo1"/>
       </w:pPr>
-      <w:bookmarkStart w:id="8" w:name="_Toc508041178"/>
+      <w:bookmarkStart w:id="9" w:name="_Toc508041178"/>
       <w:r>
         <w:lastRenderedPageBreak/>
         <w:t>8</w:t>
@@ -1876,14 +1958,14 @@
       <w:r>
         <w:t>. Contenido</w:t>
       </w:r>
-      <w:bookmarkEnd w:id="8"/>
+      <w:bookmarkEnd w:id="9"/>
     </w:p>
     <w:p/>
     <w:p>
       <w:pPr>
         <w:pStyle w:val="Ttulo2"/>
       </w:pPr>
-      <w:bookmarkStart w:id="9" w:name="_Toc508041179"/>
+      <w:bookmarkStart w:id="10" w:name="_Toc508041179"/>
       <w:r>
         <w:t>8</w:t>
       </w:r>
@@ -1896,27 +1978,58 @@
       <w:r>
         <w:t>t</w:t>
       </w:r>
-      <w:bookmarkEnd w:id="9"/>
-    </w:p>
-    <w:p/>
-    <w:p>
-      <w:r>
-        <w:t xml:space="preserve">El primer sprint se inicia con  elProduct Backlog disponible en el </w:t>
-      </w:r>
-      <w:r>
-        <w:t>archivo Product Backlog.xlsx</w:t>
-      </w:r>
-      <w:r>
-        <w:t>. En él, tras la  estimación</w:t>
-      </w:r>
+      <w:bookmarkEnd w:id="10"/>
+    </w:p>
+    <w:p/>
+    <w:p>
+      <w:r>
+        <w:t xml:space="preserve">El primer sprint se inicia </w:t>
+      </w:r>
+      <w:proofErr w:type="gramStart"/>
+      <w:r>
+        <w:t xml:space="preserve">con  </w:t>
+      </w:r>
+      <w:proofErr w:type="spellStart"/>
+      <w:r>
+        <w:t>elProduct</w:t>
+      </w:r>
+      <w:proofErr w:type="spellEnd"/>
+      <w:proofErr w:type="gramEnd"/>
+      <w:r>
+        <w:t xml:space="preserve"> Backlog disponible en el </w:t>
+      </w:r>
+      <w:r>
+        <w:t xml:space="preserve">archivo </w:t>
+      </w:r>
+      <w:proofErr w:type="spellStart"/>
+      <w:r>
+        <w:t>Product</w:t>
+      </w:r>
+      <w:proofErr w:type="spellEnd"/>
+      <w:r>
+        <w:t xml:space="preserve"> Backlog.xlsx</w:t>
+      </w:r>
+      <w:r>
+        <w:t xml:space="preserve">. En él, tras </w:t>
+      </w:r>
+      <w:proofErr w:type="gramStart"/>
+      <w:r>
+        <w:t>la  estimación</w:t>
+      </w:r>
+      <w:proofErr w:type="gramEnd"/>
       <w:r>
         <w:t xml:space="preserve"> de complejidad</w:t>
       </w:r>
       <w:r>
         <w:t xml:space="preserve"> realizada por todo el equipo a las historias de usuarios y su priorización por parte del </w:t>
       </w:r>
-      <w:r>
-        <w:t>productowner,</w:t>
+      <w:proofErr w:type="spellStart"/>
+      <w:r>
+        <w:t>productowner</w:t>
+      </w:r>
+      <w:proofErr w:type="spellEnd"/>
+      <w:r>
+        <w:t>,</w:t>
       </w:r>
       <w:r>
         <w:t xml:space="preserve"> podemos observar que las</w:t>
@@ -1941,27 +2054,75 @@
     </w:p>
     <w:p>
       <w:r>
-        <w:t>Tras el término del sprint se procedió a un sprint review con el productowner donde se aceptaron todas las historias de usuario menos dos, la historia de usuario número 4 y la historia número 9, que quedaron pendientes de hacer para el segundo sprint.</w:t>
-      </w:r>
-      <w:r>
-        <w:t xml:space="preserve"> Los motivos esgrimidos por el productowner para rechazar la historia 4 fue la falta de campos al definir el perfil como una biografía o el tipo de artista. Para la historia número 9, el motivo fue la imposibilidad de poder editar o borrar las normas ya existentes de los concursos.</w:t>
-      </w:r>
-    </w:p>
-    <w:p>
-      <w:r>
-        <w:t xml:space="preserve">Además, se incluyó una historia de usuario nueva con máxima prioridad que está disponible en el Product Backlog del segundo sprint en el </w:t>
-      </w:r>
-      <w:r>
-        <w:t>archivo Product Backlog 2.xlsx</w:t>
+        <w:t xml:space="preserve">Tras el término del sprint se procedió a un sprint </w:t>
+      </w:r>
+      <w:proofErr w:type="spellStart"/>
+      <w:r>
+        <w:t>review</w:t>
+      </w:r>
+      <w:proofErr w:type="spellEnd"/>
+      <w:r>
+        <w:t xml:space="preserve"> con el </w:t>
+      </w:r>
+      <w:proofErr w:type="spellStart"/>
+      <w:r>
+        <w:t>productowner</w:t>
+      </w:r>
+      <w:proofErr w:type="spellEnd"/>
+      <w:r>
+        <w:t xml:space="preserve"> donde se aceptaron todas las historias de usuario menos dos, la historia de usuario número 4 y la historia número 9, que quedaron pendientes de hacer para el segundo sprint.</w:t>
+      </w:r>
+      <w:r>
+        <w:t xml:space="preserve"> Los motivos esgrimidos por el </w:t>
+      </w:r>
+      <w:proofErr w:type="spellStart"/>
+      <w:r>
+        <w:t>productowner</w:t>
+      </w:r>
+      <w:proofErr w:type="spellEnd"/>
+      <w:r>
+        <w:t xml:space="preserve"> para rechazar la historia 4 fue la falta de campos al definir el perfil como una biografía o el tipo de artista. Para la historia número 9, el motivo fue la imposibilidad de poder editar o borrar las normas ya existentes de los concursos.</w:t>
+      </w:r>
+    </w:p>
+    <w:p>
+      <w:r>
+        <w:t xml:space="preserve">Además, se incluyó una historia de usuario nueva con máxima prioridad que está disponible en el </w:t>
+      </w:r>
+      <w:proofErr w:type="spellStart"/>
+      <w:r>
+        <w:t>Product</w:t>
+      </w:r>
+      <w:proofErr w:type="spellEnd"/>
+      <w:r>
+        <w:t xml:space="preserve"> Backlog del segundo sprint en el </w:t>
+      </w:r>
+      <w:r>
+        <w:t xml:space="preserve">archivo </w:t>
+      </w:r>
+      <w:proofErr w:type="spellStart"/>
+      <w:r>
+        <w:t>Product</w:t>
+      </w:r>
+      <w:proofErr w:type="spellEnd"/>
+      <w:r>
+        <w:t xml:space="preserve"> Backlog 2.xlsx</w:t>
       </w:r>
       <w:r>
         <w:t>.</w:t>
       </w:r>
       <w:r>
-        <w:t xml:space="preserve"> En este contexto, el pr</w:t>
-      </w:r>
-      <w:r>
-        <w:t>oductowner también nos comunica que usemos la nueva historia de usuario como base para el segundo sprint, teniendo cuidado con generar mockups demasiado simples.</w:t>
+        <w:t xml:space="preserve"> En este contexto, el </w:t>
+      </w:r>
+      <w:proofErr w:type="spellStart"/>
+      <w:r>
+        <w:t>pr</w:t>
+      </w:r>
+      <w:r>
+        <w:t>oductowner</w:t>
+      </w:r>
+      <w:proofErr w:type="spellEnd"/>
+      <w:r>
+        <w:t xml:space="preserve"> también nos comunica que usemos la nueva historia de usuario como base para el segundo sprint, teniendo cuidado con generar mockups demasiado simples.</w:t>
       </w:r>
     </w:p>
     <w:p/>
@@ -1991,7 +2152,7 @@
       <w:pPr>
         <w:pStyle w:val="Ttulo2"/>
       </w:pPr>
-      <w:bookmarkStart w:id="10" w:name="_Toc508041180"/>
+      <w:bookmarkStart w:id="11" w:name="_Toc508041180"/>
       <w:r>
         <w:lastRenderedPageBreak/>
         <w:t>8</w:t>
@@ -2003,9 +2164,14 @@
         <w:t>Descripción de los cambios aplicados al segundo sprint</w:t>
       </w:r>
       <w:r>
-        <w:t xml:space="preserve"> y comparativa entre las métricas de ambos sprints</w:t>
-      </w:r>
-      <w:bookmarkEnd w:id="10"/>
+        <w:t xml:space="preserve"> y comparativa entre las métricas de ambos </w:t>
+      </w:r>
+      <w:proofErr w:type="spellStart"/>
+      <w:r>
+        <w:t>sprints</w:t>
+      </w:r>
+      <w:bookmarkEnd w:id="11"/>
+      <w:proofErr w:type="spellEnd"/>
     </w:p>
     <w:p/>
     <w:p>
@@ -2058,13 +2224,23 @@
         </w:numPr>
       </w:pPr>
       <w:r>
-        <w:t>Historias aceptadas por el product</w:t>
-      </w:r>
+        <w:t xml:space="preserve">Historias aceptadas por el </w:t>
+      </w:r>
+      <w:proofErr w:type="spellStart"/>
+      <w:r>
+        <w:t>product</w:t>
+      </w:r>
+      <w:proofErr w:type="spellEnd"/>
       <w:r>
         <w:t xml:space="preserve"> </w:t>
       </w:r>
-      <w:r>
-        <w:t>owner: 12.</w:t>
+      <w:proofErr w:type="spellStart"/>
+      <w:r>
+        <w:t>owner</w:t>
+      </w:r>
+      <w:proofErr w:type="spellEnd"/>
+      <w:r>
+        <w:t>: 12.</w:t>
       </w:r>
     </w:p>
     <w:p>
@@ -2081,13 +2257,23 @@
     </w:p>
     <w:p>
       <w:r>
-        <w:t>Teniendo en cuenta la revisión realizada con el product</w:t>
-      </w:r>
+        <w:t xml:space="preserve">Teniendo en cuenta la revisión realizada con el </w:t>
+      </w:r>
+      <w:proofErr w:type="spellStart"/>
+      <w:r>
+        <w:t>product</w:t>
+      </w:r>
+      <w:proofErr w:type="spellEnd"/>
       <w:r>
         <w:t xml:space="preserve"> </w:t>
       </w:r>
-      <w:r>
-        <w:t xml:space="preserve">owner y la experiencia del equipo, se realizaron varias propuestas de cambios de cara al segundo sprint, todas ellas disponibles en el Anexo 4. De todas ellas, las más votadas </w:t>
+      <w:proofErr w:type="spellStart"/>
+      <w:r>
+        <w:t>owner</w:t>
+      </w:r>
+      <w:proofErr w:type="spellEnd"/>
+      <w:r>
+        <w:t xml:space="preserve"> y la experiencia del equipo, se realizaron varias propuestas de cambios de cara al segundo sprint, todas ellas disponibles en el Anexo 4. De todas ellas, las más votadas </w:t>
       </w:r>
       <w:r>
         <w:t xml:space="preserve">y que se pusieron en práctica, </w:t>
@@ -2122,7 +2308,23 @@
     </w:p>
     <w:p>
       <w:r>
-        <w:t>Estas medidas se tomaron en base a que el equipo de trabajo consideró que la inclusión de una historia de usuario extra en el primer sprint no fue obra de una mayor velocidad de la esperada sino de una primera estimación incorrecta y por tanto, para el segundo sprint se dejo la velocidad de 20 puntos de historia a la hora.</w:t>
+        <w:t xml:space="preserve">Estas medidas se tomaron en base a que el equipo de trabajo consideró que la inclusión de una historia de usuario extra en el primer sprint no fue obra de una mayor velocidad de la esperada sino de una primera estimación incorrecta </w:t>
+      </w:r>
+      <w:proofErr w:type="gramStart"/>
+      <w:r>
+        <w:t>y</w:t>
+      </w:r>
+      <w:proofErr w:type="gramEnd"/>
+      <w:r>
+        <w:t xml:space="preserve"> por tanto, para el segundo sprint se </w:t>
+      </w:r>
+      <w:proofErr w:type="spellStart"/>
+      <w:r>
+        <w:t>dejo</w:t>
+      </w:r>
+      <w:proofErr w:type="spellEnd"/>
+      <w:r>
+        <w:t xml:space="preserve"> la velocidad de 20 puntos de historia a la hora.</w:t>
       </w:r>
       <w:r>
         <w:t xml:space="preserve"> Por otra parte, la creación de la plantilla también influyó en la nueva estimación ya que se estimaba una mayor productividad por parte del equipo.</w:t>
@@ -2178,13 +2380,23 @@
         </w:numPr>
       </w:pPr>
       <w:r>
-        <w:t>Historias aceptadas por el product</w:t>
-      </w:r>
+        <w:t xml:space="preserve">Historias aceptadas por el </w:t>
+      </w:r>
+      <w:proofErr w:type="spellStart"/>
+      <w:r>
+        <w:t>product</w:t>
+      </w:r>
+      <w:proofErr w:type="spellEnd"/>
       <w:r>
         <w:t xml:space="preserve"> </w:t>
       </w:r>
-      <w:r>
-        <w:t xml:space="preserve">owner: </w:t>
+      <w:proofErr w:type="spellStart"/>
+      <w:r>
+        <w:t>owner</w:t>
+      </w:r>
+      <w:proofErr w:type="spellEnd"/>
+      <w:r>
+        <w:t xml:space="preserve">: </w:t>
       </w:r>
       <w:r>
         <w:t>7</w:t>
@@ -2193,13 +2405,31 @@
         <w:t>.</w:t>
       </w:r>
       <w:r>
-        <w:t xml:space="preserve"> Si bien no hubo una reunión con el product</w:t>
-      </w:r>
+        <w:t xml:space="preserve"> Si bien no hubo una reunión con el </w:t>
+      </w:r>
+      <w:proofErr w:type="spellStart"/>
+      <w:r>
+        <w:t>product</w:t>
+      </w:r>
+      <w:proofErr w:type="spellEnd"/>
       <w:r>
         <w:t xml:space="preserve"> </w:t>
       </w:r>
-      <w:r>
-        <w:t>owner para revisar todas las historias realizadas, hubo varias consultas durante el sprint para conocer la satisfacción acerca de las historias ya completadas y en todas el resultado era el esperado.</w:t>
+      <w:proofErr w:type="spellStart"/>
+      <w:r>
+        <w:t>owner</w:t>
+      </w:r>
+      <w:proofErr w:type="spellEnd"/>
+      <w:r>
+        <w:t xml:space="preserve"> para revisar todas las historias realizadas, hubo varias consultas durante el sprint para conocer la satisfacción acerca de las historias ya completadas y en </w:t>
+      </w:r>
+      <w:proofErr w:type="gramStart"/>
+      <w:r>
+        <w:t>todas el resultado</w:t>
+      </w:r>
+      <w:proofErr w:type="gramEnd"/>
+      <w:r>
+        <w:t xml:space="preserve"> era el esperado.</w:t>
       </w:r>
     </w:p>
     <w:p>
@@ -2222,7 +2452,15 @@
     </w:p>
     <w:p>
       <w:r>
-        <w:t xml:space="preserve">Cabe destacar que a pesar del menor número de historias de usuario del segundo sprint, en puntos de historia ambos sprint eran idénticos, sin embargo, en el segundo hubo dos historias sin terminar, también por el hecho de que el sprint duró </w:t>
+        <w:t xml:space="preserve">Cabe destacar </w:t>
+      </w:r>
+      <w:proofErr w:type="gramStart"/>
+      <w:r>
+        <w:t>que</w:t>
+      </w:r>
+      <w:proofErr w:type="gramEnd"/>
+      <w:r>
+        <w:t xml:space="preserve"> a pesar del menor número de historias de usuario del segundo sprint, en puntos de historia ambos sprint eran idénticos, sin embargo, en el segundo hubo dos historias sin terminar, también por el hecho de que el sprint duró </w:t>
       </w:r>
       <w:r>
         <w:t>5</w:t>
@@ -2251,22 +2489,50 @@
         <w:t>Con respecto a</w:t>
       </w:r>
       <w:r>
-        <w:t xml:space="preserve"> las métricas generadas, podemos decir que teniendo en cuenta la diferencia en duración de los sprints, en ambos el equipo fue bastante productivo coincidiendo los puntos de historia realizados con la velocidad estimada al principio del primer sprint. Podemos decir, además, que las historias </w:t>
-      </w:r>
-      <w:r>
-        <w:t>hechas cumplían en su gran mayoría los requisitos de calidad exigidos por el product</w:t>
-      </w:r>
+        <w:t xml:space="preserve"> las métricas generadas, podemos decir que teniendo en cuenta la diferencia en duración de los </w:t>
+      </w:r>
+      <w:proofErr w:type="spellStart"/>
+      <w:r>
+        <w:t>sprints</w:t>
+      </w:r>
+      <w:proofErr w:type="spellEnd"/>
+      <w:r>
+        <w:t xml:space="preserve">, en ambos el equipo fue bastante productivo coincidiendo los puntos de historia realizados con la velocidad estimada al principio del primer sprint. Podemos decir, además, que las historias </w:t>
+      </w:r>
+      <w:r>
+        <w:t xml:space="preserve">hechas cumplían en su gran mayoría los requisitos de calidad exigidos por el </w:t>
+      </w:r>
+      <w:proofErr w:type="spellStart"/>
+      <w:r>
+        <w:t>product</w:t>
+      </w:r>
+      <w:proofErr w:type="spellEnd"/>
       <w:r>
         <w:t xml:space="preserve"> </w:t>
       </w:r>
+      <w:proofErr w:type="spellStart"/>
       <w:r>
         <w:t>owner</w:t>
       </w:r>
+      <w:proofErr w:type="spellEnd"/>
       <w:r>
         <w:t xml:space="preserve"> </w:t>
       </w:r>
-      <w:r>
-        <w:t>ya que de todas, sólo dos historias fueron rechazadas. Por último, la estimación realizada por el equipo también fue bastante acertada en ambos sprints.</w:t>
+      <w:proofErr w:type="gramStart"/>
+      <w:r>
+        <w:t>ya que</w:t>
+      </w:r>
+      <w:proofErr w:type="gramEnd"/>
+      <w:r>
+        <w:t xml:space="preserve"> de todas, sólo dos historias fueron rechazadas. Por último, la estimación realizada por el equipo también fue bastante acertada en ambos </w:t>
+      </w:r>
+      <w:proofErr w:type="spellStart"/>
+      <w:r>
+        <w:t>sprints</w:t>
+      </w:r>
+      <w:proofErr w:type="spellEnd"/>
+      <w:r>
+        <w:t>.</w:t>
       </w:r>
     </w:p>
     <w:p/>
@@ -2315,7 +2581,7 @@
       </w:r>
     </w:p>
     <w:p>
-      <w:bookmarkStart w:id="11" w:name="_Toc508041181"/>
+      <w:bookmarkStart w:id="12" w:name="_Toc508041181"/>
       <w:r>
         <w:lastRenderedPageBreak/>
         <w:t>Para terminar las conclusiones del segundo sprint y las comparaciones entre los dos que se han realizado, hay que destacar un fallo del equipo de trabajo en el segundo sprint: al estar haciendo las historias de usuario de manera paralela, hubo historias de usuario del segundo sprint sin terminar más prioritarias que otras que si se terminaron. Esto es debido a la dificultad (al estar cada historia compuesta de un solo mockup) de trabajar varios miembros de manera colaborativa en una sola historia. Sin embargo, el equipo es consciente de que en un entorno de trabajo profesional las historias de usuario más prioritarias deben tener toda la atención y este tipo de hechos no deberían ocurrir.</w:t>
@@ -2338,26 +2604,68 @@
       <w:r>
         <w:t>Descripción del desarrollo de la práctica</w:t>
       </w:r>
-      <w:bookmarkEnd w:id="11"/>
-    </w:p>
-    <w:p>
-      <w:bookmarkStart w:id="12" w:name="_Toc508041182"/>
-    </w:p>
-    <w:p>
-      <w:r>
-        <w:t xml:space="preserve">El equipo comenzó por redactar un total de 25 historias de usuario para construir el Product Backlog relacionadas con el desarrollo del proyecto Iniciarte. </w:t>
-      </w:r>
-      <w:r>
-        <w:t>Después, durante el Sprint Planning Meeting, el product</w:t>
-      </w:r>
+      <w:bookmarkEnd w:id="12"/>
+    </w:p>
+    <w:p>
+      <w:bookmarkStart w:id="13" w:name="_Toc508041182"/>
+    </w:p>
+    <w:p>
+      <w:r>
+        <w:t xml:space="preserve">El equipo comenzó por redactar un total de 25 historias de usuario para construir el </w:t>
+      </w:r>
+      <w:proofErr w:type="spellStart"/>
+      <w:r>
+        <w:t>Product</w:t>
+      </w:r>
+      <w:proofErr w:type="spellEnd"/>
+      <w:r>
+        <w:t xml:space="preserve"> Backlog relacionadas con el desarrollo del proyecto Iniciarte. </w:t>
+      </w:r>
+      <w:r>
+        <w:t xml:space="preserve">Después, durante el Sprint </w:t>
+      </w:r>
+      <w:proofErr w:type="spellStart"/>
+      <w:r>
+        <w:t>Planning</w:t>
+      </w:r>
+      <w:proofErr w:type="spellEnd"/>
+      <w:r>
+        <w:t xml:space="preserve"> Meeting, el </w:t>
+      </w:r>
+      <w:proofErr w:type="spellStart"/>
+      <w:r>
+        <w:t>product</w:t>
+      </w:r>
+      <w:proofErr w:type="spellEnd"/>
       <w:r>
         <w:t xml:space="preserve"> </w:t>
       </w:r>
-      <w:r>
-        <w:t>owner priorizó las historias de usuario a la vez que el equipo midi</w:t>
-      </w:r>
-      <w:r>
-        <w:t>ó su velocidad media que fue de unos 3 minutos por puntos de historia,  una media de 20 puntos de historia a la hora.Tras esto, el equipo estimó la complejidad de las historias de usuario cogiendo un total de 20 puntos de historia (acorde a la velocidad del equipo) para el primer sprint.</w:t>
+      <w:proofErr w:type="spellStart"/>
+      <w:r>
+        <w:t>owner</w:t>
+      </w:r>
+      <w:proofErr w:type="spellEnd"/>
+      <w:r>
+        <w:t xml:space="preserve"> priorizó las historias de usuario a la vez que el equipo midi</w:t>
+      </w:r>
+      <w:r>
+        <w:t xml:space="preserve">ó su velocidad media que fue de unos 3 minutos por puntos de </w:t>
+      </w:r>
+      <w:proofErr w:type="gramStart"/>
+      <w:r>
+        <w:t>historia,  una</w:t>
+      </w:r>
+      <w:proofErr w:type="gramEnd"/>
+      <w:r>
+        <w:t xml:space="preserve"> media de 20 puntos de historia a la </w:t>
+      </w:r>
+      <w:proofErr w:type="spellStart"/>
+      <w:r>
+        <w:t>hora.Tras</w:t>
+      </w:r>
+      <w:proofErr w:type="spellEnd"/>
+      <w:r>
+        <w:t xml:space="preserve"> esto, el equipo estimó la complejidad de las historias de usuario cogiendo un total de 20 puntos de historia (acorde a la velocidad del equipo) para el primer sprint.</w:t>
       </w:r>
     </w:p>
     <w:p>
@@ -2367,24 +2675,76 @@
     </w:p>
     <w:p>
       <w:r>
-        <w:t>Durante el sprint review el product</w:t>
-      </w:r>
+        <w:t xml:space="preserve">Durante el sprint </w:t>
+      </w:r>
+      <w:proofErr w:type="spellStart"/>
+      <w:r>
+        <w:t>review</w:t>
+      </w:r>
+      <w:proofErr w:type="spellEnd"/>
+      <w:r>
+        <w:t xml:space="preserve"> el </w:t>
+      </w:r>
+      <w:proofErr w:type="spellStart"/>
+      <w:r>
+        <w:t>product</w:t>
+      </w:r>
+      <w:proofErr w:type="spellEnd"/>
       <w:r>
         <w:t xml:space="preserve"> </w:t>
       </w:r>
-      <w:r>
-        <w:t>owner actualizó el Product Backlog con una nueva historia de usuario y rechazó dos de las historias completadas durante el primer sprint. El equipo posteriormente realizó una serie de métricas internas  para ver el resultado del primer sprint y se aceptaron como cambios estimar de nuevo las historias restantes y hacer una plantilla para unificar los mockups para ser más productivos y que fueran en general más uniformes.</w:t>
-      </w:r>
-    </w:p>
-    <w:p>
-      <w:r>
-        <w:t>Durante el segundo sprint se planificaron otros 20 puntos de historia de los que sólo llegaron a hacerse 14 por tener prácticamente 10 minutos menos de sprint. Sin embargo, el equipo aplicó las conclusiones extraídas del primer sprint para evaluar de nuevo las estimaciones del primer sprint y realizó y reutilizó una plantilla para las historias del segundo sprint. Además consultó en reiteradas ocasiones al product</w:t>
-      </w:r>
+      <w:proofErr w:type="spellStart"/>
+      <w:r>
+        <w:t>owner</w:t>
+      </w:r>
+      <w:proofErr w:type="spellEnd"/>
+      <w:r>
+        <w:t xml:space="preserve"> actualizó el </w:t>
+      </w:r>
+      <w:proofErr w:type="spellStart"/>
+      <w:r>
+        <w:t>Product</w:t>
+      </w:r>
+      <w:proofErr w:type="spellEnd"/>
+      <w:r>
+        <w:t xml:space="preserve"> Backlog con una nueva historia de usuario y rechazó dos de las historias completadas durante el primer sprint. El equipo posteriormente realizó una serie de métricas </w:t>
+      </w:r>
+      <w:proofErr w:type="gramStart"/>
+      <w:r>
+        <w:t>internas  para</w:t>
+      </w:r>
+      <w:proofErr w:type="gramEnd"/>
+      <w:r>
+        <w:t xml:space="preserve"> ver el resultado del primer sprint y se aceptaron como cambios estimar de nuevo las historias restantes y hacer una plantilla para unificar los mockups para ser más productivos y que fueran en general más uniformes.</w:t>
+      </w:r>
+    </w:p>
+    <w:p>
+      <w:r>
+        <w:t xml:space="preserve">Durante el segundo sprint se planificaron otros 20 puntos de historia de los que sólo llegaron a hacerse 14 por tener prácticamente 10 minutos menos de sprint. Sin embargo, el equipo aplicó las conclusiones extraídas del primer sprint para evaluar de nuevo las estimaciones del primer sprint y realizó y reutilizó una plantilla para las historias del segundo sprint. </w:t>
+      </w:r>
+      <w:proofErr w:type="gramStart"/>
+      <w:r>
+        <w:t>Además</w:t>
+      </w:r>
+      <w:proofErr w:type="gramEnd"/>
+      <w:r>
+        <w:t xml:space="preserve"> consultó en reiteradas ocasiones al </w:t>
+      </w:r>
+      <w:proofErr w:type="spellStart"/>
+      <w:r>
+        <w:t>product</w:t>
+      </w:r>
+      <w:proofErr w:type="spellEnd"/>
       <w:r>
         <w:t xml:space="preserve"> </w:t>
       </w:r>
-      <w:r>
-        <w:t>owner sobre la conformidad acerca de las nuevas historias realizadas dando en todas las ocasiones una respuesta positiva.</w:t>
+      <w:proofErr w:type="spellStart"/>
+      <w:r>
+        <w:t>owner</w:t>
+      </w:r>
+      <w:proofErr w:type="spellEnd"/>
+      <w:r>
+        <w:t xml:space="preserve"> sobre la conformidad acerca de las nuevas historias realizadas dando en todas las ocasiones una respuesta positiva.</w:t>
       </w:r>
     </w:p>
     <w:p>
@@ -2409,15 +2769,25 @@
       <w:r>
         <w:t>Valoración del desarrollo de la práctica por parte del equipo de trabajo</w:t>
       </w:r>
-      <w:bookmarkEnd w:id="12"/>
-    </w:p>
-    <w:p/>
-    <w:p>
-      <w:r>
-        <w:t>El equipo de trabajo valora esta práctica positivamente ya que, aparte de las correspondientes aclaraciones sobre lo utilizada que es esta técnica en el mundo profesional por parte del profesor, hemos podido ver la utilidad que tiene: detección rápida de errores o malas prácticas, el trabajo en equipo en un entorno de tiempo cerrado con unas “fechas de entrega</w:t>
-      </w:r>
-      <w:r>
-        <w:t xml:space="preserve">”,lo importante de una buena estimación en un proyecto, etc. </w:t>
+      <w:bookmarkEnd w:id="13"/>
+    </w:p>
+    <w:p/>
+    <w:p>
+      <w:r>
+        <w:t xml:space="preserve">El equipo de trabajo valora esta práctica positivamente ya que, aparte de las correspondientes aclaraciones sobre lo utilizada que es esta técnica en el mundo profesional por parte del profesor, hemos podido ver la utilidad que tiene: detección rápida de errores o malas prácticas, el trabajo en equipo en un entorno de tiempo cerrado con unas “fechas de </w:t>
+      </w:r>
+      <w:proofErr w:type="spellStart"/>
+      <w:r>
+        <w:t>entrega</w:t>
+      </w:r>
+      <w:proofErr w:type="gramStart"/>
+      <w:r>
+        <w:t>”,lo</w:t>
+      </w:r>
+      <w:proofErr w:type="spellEnd"/>
+      <w:proofErr w:type="gramEnd"/>
+      <w:r>
+        <w:t xml:space="preserve"> importante de una buena estimación en un proyecto, etc. </w:t>
       </w:r>
     </w:p>
     <w:p>
@@ -2538,7 +2908,7 @@
           <w:u w:val="single"/>
         </w:rPr>
       </w:pPr>
-      <w:bookmarkStart w:id="13" w:name="_Toc508041183"/>
+      <w:bookmarkStart w:id="14" w:name="_Toc508041183"/>
       <w:r>
         <w:br w:type="page"/>
       </w:r>
@@ -2557,25 +2927,51 @@
       <w:r>
         <w:t>Conclusiones</w:t>
       </w:r>
-      <w:bookmarkEnd w:id="13"/>
+      <w:bookmarkEnd w:id="14"/>
     </w:p>
     <w:p>
       <w:r>
         <w:t>Llevar a cabo scrum de forma exacta es más complejo de lo que parece a primera vista pues es fácil equivocar alguno de los pasos o no llevar</w:t>
       </w:r>
       <w:r>
-        <w:t xml:space="preserve"> realizar las tareas del product backlog en el orden adecuado según la prioridad. Ahí se aprecia mejor la importancia del scrum master.</w:t>
-      </w:r>
-    </w:p>
-    <w:p>
-      <w:r>
-        <w:t>Por otro lado la comunicación con el product</w:t>
-      </w:r>
+        <w:t xml:space="preserve"> realizar las tareas del </w:t>
+      </w:r>
+      <w:proofErr w:type="spellStart"/>
+      <w:r>
+        <w:t>product</w:t>
+      </w:r>
+      <w:proofErr w:type="spellEnd"/>
+      <w:r>
+        <w:t xml:space="preserve"> backlog en el orden adecuado según la prioridad. Ahí se aprecia mejor la importancia del scrum master.</w:t>
+      </w:r>
+    </w:p>
+    <w:p>
+      <w:r>
+        <w:t xml:space="preserve">Por otro </w:t>
+      </w:r>
+      <w:proofErr w:type="gramStart"/>
+      <w:r>
+        <w:t>lado</w:t>
+      </w:r>
+      <w:proofErr w:type="gramEnd"/>
+      <w:r>
+        <w:t xml:space="preserve"> la comunicación con el </w:t>
+      </w:r>
+      <w:proofErr w:type="spellStart"/>
+      <w:r>
+        <w:t>product</w:t>
+      </w:r>
+      <w:proofErr w:type="spellEnd"/>
       <w:r>
         <w:t xml:space="preserve"> </w:t>
       </w:r>
-      <w:r>
-        <w:t xml:space="preserve">owner es vital, no sólo para saber </w:t>
+      <w:proofErr w:type="spellStart"/>
+      <w:r>
+        <w:t>owner</w:t>
+      </w:r>
+      <w:proofErr w:type="spellEnd"/>
+      <w:r>
+        <w:t xml:space="preserve"> es vital, no sólo para saber </w:t>
       </w:r>
       <w:r>
         <w:t>qué</w:t>
@@ -2622,7 +3018,7 @@
       <w:pPr>
         <w:pStyle w:val="Ttulo1"/>
       </w:pPr>
-      <w:bookmarkStart w:id="14" w:name="_Toc508041184"/>
+      <w:bookmarkStart w:id="15" w:name="_Toc508041184"/>
       <w:r>
         <w:t>10</w:t>
       </w:r>
@@ -2632,7 +3028,7 @@
       <w:r>
         <w:t>Glosario de términos</w:t>
       </w:r>
-      <w:bookmarkEnd w:id="14"/>
+      <w:bookmarkEnd w:id="15"/>
     </w:p>
     <w:p/>
     <w:p/>
@@ -2668,7 +3064,7 @@
       <w:pPr>
         <w:pStyle w:val="Ttulo1"/>
       </w:pPr>
-      <w:bookmarkStart w:id="15" w:name="_Toc508041185"/>
+      <w:bookmarkStart w:id="16" w:name="_Toc508041185"/>
       <w:r>
         <w:t>11</w:t>
       </w:r>
@@ -2678,7 +3074,7 @@
       <w:r>
         <w:t>Bibliografía</w:t>
       </w:r>
-      <w:bookmarkEnd w:id="15"/>
+      <w:bookmarkEnd w:id="16"/>
     </w:p>
     <w:p>
       <w:r>
@@ -2689,7 +3085,7 @@
       <w:pPr>
         <w:pStyle w:val="Ttulo1"/>
       </w:pPr>
-      <w:bookmarkStart w:id="16" w:name="_Toc508041186"/>
+      <w:bookmarkStart w:id="17" w:name="_Toc508041186"/>
       <w:r>
         <w:lastRenderedPageBreak/>
         <w:t>12</w:t>
@@ -2700,14 +3096,38 @@
       <w:r>
         <w:t>Anexos</w:t>
       </w:r>
-      <w:bookmarkEnd w:id="16"/>
-    </w:p>
-    <w:p>
-      <w:r>
-        <w:t>- El product backlog del primer sprint se en</w:t>
-      </w:r>
-      <w:r>
-        <w:t>cuentra en “Product Backlog.xlsx” el del segundo sprint en “Product Backlog 2.xlsx”.</w:t>
+      <w:bookmarkEnd w:id="17"/>
+    </w:p>
+    <w:p>
+      <w:r>
+        <w:t xml:space="preserve">- El </w:t>
+      </w:r>
+      <w:proofErr w:type="spellStart"/>
+      <w:r>
+        <w:t>product</w:t>
+      </w:r>
+      <w:proofErr w:type="spellEnd"/>
+      <w:r>
+        <w:t xml:space="preserve"> backlog del primer sprint se en</w:t>
+      </w:r>
+      <w:r>
+        <w:t>cuentra en “</w:t>
+      </w:r>
+      <w:proofErr w:type="spellStart"/>
+      <w:r>
+        <w:t>Product</w:t>
+      </w:r>
+      <w:proofErr w:type="spellEnd"/>
+      <w:r>
+        <w:t xml:space="preserve"> Backlog.xlsx” el del segundo sprint en “</w:t>
+      </w:r>
+      <w:proofErr w:type="spellStart"/>
+      <w:r>
+        <w:t>Product</w:t>
+      </w:r>
+      <w:proofErr w:type="spellEnd"/>
+      <w:r>
+        <w:t xml:space="preserve"> Backlog 2.xlsx”.</w:t>
       </w:r>
     </w:p>
     <w:p>
@@ -2716,8 +3136,6 @@
       </w:r>
     </w:p>
     <w:p>
-      <w:bookmarkStart w:id="17" w:name="_GoBack"/>
-      <w:bookmarkEnd w:id="17"/>
       <w:r>
         <w:t>-</w:t>
       </w:r>
@@ -2770,27 +3188,14 @@
     <w:pPr>
       <w:pStyle w:val="Piedepgina"/>
     </w:pPr>
-    <w:r>
-      <w:fldChar w:fldCharType="begin"/>
-    </w:r>
-    <w:r>
-      <w:instrText xml:space="preserve"> STYLEREF  "Título 1"  \* MERGEFORMAT </w:instrText>
-    </w:r>
-    <w:r>
-      <w:fldChar w:fldCharType="separate"/>
-    </w:r>
-    <w:r>
-      <w:rPr>
-        <w:noProof/>
-      </w:rPr>
-      <w:t>12. Anexos</w:t>
-    </w:r>
-    <w:r>
-      <w:rPr>
-        <w:noProof/>
-      </w:rPr>
-      <w:fldChar w:fldCharType="end"/>
-    </w:r>
+    <w:fldSimple w:instr=" STYLEREF  &quot;Título 1&quot;  \* MERGEFORMAT ">
+      <w:r>
+        <w:rPr>
+          <w:noProof/>
+        </w:rPr>
+        <w:t>12. Anexos</w:t>
+      </w:r>
+    </w:fldSimple>
     <w:r>
       <w:ptab w:relativeTo="margin" w:alignment="center" w:leader="none"/>
     </w:r>
@@ -2852,7 +3257,15 @@
       <w:jc w:val="right"/>
     </w:pPr>
     <w:r>
-      <w:t>Grupo de prácticas nº 11</w:t>
+      <w:t xml:space="preserve">Grupo de prácticas </w:t>
+    </w:r>
+    <w:proofErr w:type="spellStart"/>
+    <w:r>
+      <w:t>nº</w:t>
+    </w:r>
+    <w:proofErr w:type="spellEnd"/>
+    <w:r>
+      <w:t xml:space="preserve"> 11</w:t>
     </w:r>
   </w:p>
   <w:p>
@@ -4133,7 +4546,7 @@
     <w:lsdException w:name="Table Web 2" w:semiHidden="1" w:unhideWhenUsed="1"/>
     <w:lsdException w:name="Table Web 3" w:semiHidden="1" w:unhideWhenUsed="1"/>
     <w:lsdException w:name="Balloon Text" w:semiHidden="1" w:unhideWhenUsed="1"/>
-    <w:lsdException w:name="Table Grid" w:semiHidden="1" w:uiPriority="39" w:unhideWhenUsed="1"/>
+    <w:lsdException w:name="Table Grid" w:uiPriority="39"/>
     <w:lsdException w:name="Table Theme" w:semiHidden="1" w:unhideWhenUsed="1"/>
     <w:lsdException w:name="Placeholder Text" w:semiHidden="1"/>
     <w:lsdException w:name="No Spacing" w:uiPriority="1" w:qFormat="1"/>
@@ -6032,7 +6445,7 @@
 </file>
 
 <file path=customXml/itemProps2.xml><?xml version="1.0" encoding="utf-8"?>
-<ds:datastoreItem xmlns:ds="http://schemas.openxmlformats.org/officeDocument/2006/customXml" ds:itemID="{71417920-9B8F-4D0F-AC90-5CFFF265DD81}">
+<ds:datastoreItem xmlns:ds="http://schemas.openxmlformats.org/officeDocument/2006/customXml" ds:itemID="{FF2ECFEC-E2BF-4322-A66A-DB16B2B67D60}">
   <ds:schemaRefs>
     <ds:schemaRef ds:uri="http://schemas.openxmlformats.org/officeDocument/2006/bibliography"/>
   </ds:schemaRefs>

</xml_diff>